<commit_message>
updated prj M Plan and Communication M Plan
</commit_message>
<xml_diff>
--- a/ProjectDocuments/01_Planning/00_Project_Management_Plan.docx
+++ b/ProjectDocuments/01_Planning/00_Project_Management_Plan.docx
@@ -3296,11 +3296,11 @@
         <w:tblLook w:val="01E0"/>
       </w:tblPr>
       <w:tblGrid>
-        <w:gridCol w:w="1556"/>
-        <w:gridCol w:w="1709"/>
-        <w:gridCol w:w="3003"/>
-        <w:gridCol w:w="1510"/>
-        <w:gridCol w:w="1511"/>
+        <w:gridCol w:w="1554"/>
+        <w:gridCol w:w="1719"/>
+        <w:gridCol w:w="3001"/>
+        <w:gridCol w:w="1507"/>
+        <w:gridCol w:w="1508"/>
       </w:tblGrid>
       <w:tr>
         <w:tc>
@@ -3588,7 +3588,7 @@
               <w:jc w:val="center"/>
             </w:pPr>
             <w:r>
-              <w:t>Software Developer</w:t>
+              <w:t>Project Coordinator</w:t>
             </w:r>
           </w:p>
         </w:tc>
@@ -3665,7 +3665,7 @@
               <w:jc w:val="center"/>
             </w:pPr>
             <w:r>
-              <w:t>Software Developer</w:t>
+              <w:t>Project Coordinator</w:t>
             </w:r>
           </w:p>
         </w:tc>
@@ -3757,7 +3757,7 @@
               <w:jc w:val="center"/>
             </w:pPr>
             <w:r>
-              <w:t>Software Developer</w:t>
+              <w:t>Project Coordinator</w:t>
             </w:r>
           </w:p>
         </w:tc>
@@ -3834,7 +3834,7 @@
               <w:jc w:val="center"/>
             </w:pPr>
             <w:r>
-              <w:t>Software Developer</w:t>
+              <w:t>Project Coordinator</w:t>
             </w:r>
           </w:p>
         </w:tc>
@@ -3895,7 +3895,16 @@
           <w:p>
             <w:pPr>
               <w:jc w:val="center"/>
+              <w:rPr>
+                <w:color w:val="FF0000"/>
+              </w:rPr>
             </w:pPr>
+            <w:r>
+              <w:rPr>
+                <w:color w:val="FF0000"/>
+              </w:rPr>
+              <w:t>Student1</w:t>
+            </w:r>
           </w:p>
         </w:tc>
         <w:tc>
@@ -3907,6 +3916,84 @@
             <w:pPr>
               <w:jc w:val="center"/>
             </w:pPr>
+            <w:r>
+              <w:rPr>
+                <w:color w:val="FF0000"/>
+              </w:rPr>
+              <w:t>Software Developer</w:t>
+            </w:r>
+          </w:p>
+        </w:tc>
+        <w:tc>
+          <w:tcPr>
+            <w:tcW w:w="3032" w:type="dxa"/>
+            <w:vAlign w:val="center"/>
+          </w:tcPr>
+          <w:p>
+            <w:pPr>
+              <w:jc w:val="center"/>
+            </w:pPr>
+          </w:p>
+        </w:tc>
+        <w:tc>
+          <w:tcPr>
+            <w:tcW w:w="1581" w:type="dxa"/>
+            <w:vAlign w:val="center"/>
+          </w:tcPr>
+          <w:p>
+            <w:pPr>
+              <w:jc w:val="center"/>
+            </w:pPr>
+          </w:p>
+        </w:tc>
+        <w:tc>
+          <w:tcPr>
+            <w:tcW w:w="1582" w:type="dxa"/>
+            <w:vAlign w:val="center"/>
+          </w:tcPr>
+          <w:p>
+            <w:pPr>
+              <w:jc w:val="center"/>
+            </w:pPr>
+          </w:p>
+        </w:tc>
+      </w:tr>
+      <w:tr>
+        <w:tc>
+          <w:tcPr>
+            <w:tcW w:w="1612" w:type="dxa"/>
+            <w:vAlign w:val="center"/>
+          </w:tcPr>
+          <w:p>
+            <w:pPr>
+              <w:jc w:val="center"/>
+              <w:rPr>
+                <w:color w:val="FF0000"/>
+              </w:rPr>
+            </w:pPr>
+            <w:r>
+              <w:rPr>
+                <w:color w:val="FF0000"/>
+              </w:rPr>
+              <w:t>Student2</w:t>
+            </w:r>
+          </w:p>
+        </w:tc>
+        <w:tc>
+          <w:tcPr>
+            <w:tcW w:w="1769" w:type="dxa"/>
+            <w:vAlign w:val="center"/>
+          </w:tcPr>
+          <w:p>
+            <w:pPr>
+              <w:jc w:val="center"/>
+            </w:pPr>
+            <w:r>
+              <w:rPr>
+                <w:color w:val="FF0000"/>
+              </w:rPr>
+              <w:t>Software Developer</w:t>
+            </w:r>
           </w:p>
         </w:tc>
         <w:tc>
@@ -5027,7 +5114,7 @@
                         <a:blip r:embed="rId1">
                           <a:extLst>
                             <a:ext uri="{28A0092B-C50C-407E-A947-70E740481C1C}">
-                              <a14:useLocalDpi xmlns:a14="http://schemas.microsoft.com/office/drawing/2010/main" xmlns:wps="http://schemas.microsoft.com/office/word/2010/wordprocessingShape" xmlns:wpi="http://schemas.microsoft.com/office/word/2010/wordprocessingInk" xmlns:wpg="http://schemas.microsoft.com/office/word/2010/wordprocessingGroup" xmlns:w16se="http://schemas.microsoft.com/office/word/2015/wordml/symex" xmlns:w15="http://schemas.microsoft.com/office/word/2012/wordml" xmlns:w14="http://schemas.microsoft.com/office/word/2010/wordml" xmlns:w="http://schemas.openxmlformats.org/wordprocessingml/2006/main" xmlns:w10="urn:schemas-microsoft-com:office:word" xmlns:wp14="http://schemas.microsoft.com/office/word/2010/wordprocessingDrawing" xmlns:v="urn:schemas-microsoft-com:vml" xmlns:o="urn:schemas-microsoft-com:office:office" xmlns:mc="http://schemas.openxmlformats.org/markup-compatibility/2006" xmlns:cx1="http://schemas.microsoft.com/office/drawing/2015/9/8/chartex" xmlns:cx="http://schemas.microsoft.com/office/drawing/2014/chartex" xmlns:wpc="http://schemas.microsoft.com/office/word/2010/wordprocessingCanvas" xmlns="" val="0"/>
+                              <a14:useLocalDpi xmlns="" xmlns:wpc="http://schemas.microsoft.com/office/word/2010/wordprocessingCanvas" xmlns:cx="http://schemas.microsoft.com/office/drawing/2014/chartex" xmlns:cx1="http://schemas.microsoft.com/office/drawing/2015/9/8/chartex" xmlns:mc="http://schemas.openxmlformats.org/markup-compatibility/2006" xmlns:o="urn:schemas-microsoft-com:office:office" xmlns:v="urn:schemas-microsoft-com:vml" xmlns:wp14="http://schemas.microsoft.com/office/word/2010/wordprocessingDrawing" xmlns:w10="urn:schemas-microsoft-com:office:word" xmlns:w="http://schemas.openxmlformats.org/wordprocessingml/2006/main" xmlns:w14="http://schemas.microsoft.com/office/word/2010/wordml" xmlns:w15="http://schemas.microsoft.com/office/word/2012/wordml" xmlns:w16se="http://schemas.microsoft.com/office/word/2015/wordml/symex" xmlns:wpg="http://schemas.microsoft.com/office/word/2010/wordprocessingGroup" xmlns:wpi="http://schemas.microsoft.com/office/word/2010/wordprocessingInk" xmlns:wps="http://schemas.microsoft.com/office/word/2010/wordprocessingShape" xmlns:a14="http://schemas.microsoft.com/office/drawing/2010/main" val="0"/>
                             </a:ext>
                           </a:extLst>
                         </a:blip>
@@ -5132,7 +5219,7 @@
               <w:noProof/>
               <w:sz w:val="16"/>
             </w:rPr>
-            <w:t>2</w:t>
+            <w:t>9</w:t>
           </w:r>
           <w:r>
             <w:rPr>
@@ -9943,7 +10030,7 @@
 </file>
 
 <file path=customXml/itemProps1.xml><?xml version="1.0" encoding="utf-8"?>
-<ds:datastoreItem xmlns:ds="http://schemas.openxmlformats.org/officeDocument/2006/customXml" ds:itemID="{FD1F3BA4-190F-46B5-8C3D-44F81B72F4B7}">
+<ds:datastoreItem xmlns:ds="http://schemas.openxmlformats.org/officeDocument/2006/customXml" ds:itemID="{6FC702E5-01A7-463C-B84E-1C33BC1BB236}">
   <ds:schemaRefs>
     <ds:schemaRef ds:uri="http://schemas.openxmlformats.org/officeDocument/2006/bibliography"/>
   </ds:schemaRefs>

</xml_diff>